<commit_message>
time and hw3's plots n hw3.c
</commit_message>
<xml_diff>
--- a/cse12(spr17)/HW3/HW3Part2.docx
+++ b/cse12(spr17)/HW3/HW3Part2.docx
@@ -217,11 +217,7 @@
       </w:r>
       <w:r>
         <w:rPr/>
-        <w:t xml:space="preserve"> instruction, there is a single loop that runs </w:t>
-      </w:r>
-      <w:r>
-        <w:rPr/>
-        <w:t>(n^2)/2 + 2 (including last loop check);</w:t>
+        <w:t xml:space="preserve"> instruction, there is a single loop that runs (n^2)/2 + 2 (including last loop check);</w:t>
       </w:r>
     </w:p>
     <w:p>
@@ -250,11 +246,7 @@
       </w:pPr>
       <w:r>
         <w:rPr/>
-        <w:t xml:space="preserve">0 2 4 6 8 10 12 14 16 </w:t>
-      </w:r>
-      <w:r>
-        <w:rPr/>
-        <w:t>18 20 22 24 26 28 30 32 34 36</w:t>
+        <w:t>0 2 4 6 8 10 12 14 16 18 20 22 24 26 28 30 32 34 36</w:t>
       </w:r>
     </w:p>
     <w:p>
@@ -305,11 +297,7 @@
       </w:pPr>
       <w:r>
         <w:rPr/>
-        <w:t xml:space="preserve">n=5     </w:t>
-      </w:r>
-      <w:r>
-        <w:rPr/>
-        <w:t>14</w:t>
+        <w:t>n=5     14</w:t>
       </w:r>
     </w:p>
     <w:p>
@@ -388,11 +376,7 @@
       </w:pPr>
       <w:r>
         <w:rPr/>
-        <w:t xml:space="preserve">Answer: Since the number of </w:t>
-      </w:r>
-      <w:r>
-        <w:rPr/>
-        <w:t>iterations decreases by half, loop has logN +2 complexity (inclusive of last loop check); therefore 2(logN + 2) +1 = 2logN + 5 = O(logN).</w:t>
+        <w:t>Answer: Since the number of iterations decreases by half, loop has logN +2 complexity (inclusive of last loop check); therefore 2(logN + 2) +1 = 2logN + 5 = O(logN).</w:t>
       </w:r>
     </w:p>
     <w:p>
@@ -473,15 +457,7 @@
       </w:pPr>
       <w:r>
         <w:rPr/>
-        <w:t>Answer</w:t>
-      </w:r>
-      <w:r>
-        <w:rPr/>
-        <w:t xml:space="preserve">: </w:t>
-      </w:r>
-      <w:r>
-        <w:rPr/>
-        <w:t>O(n^2)</w:t>
+        <w:t>Answer: O(n^2)</w:t>
       </w:r>
     </w:p>
     <w:p>
@@ -530,7 +506,7 @@
       </w:pPr>
       <w:r>
         <w:rPr/>
-        <w:t>plimit=100000;</w:t>
+        <w:t>plimit=100,000;</w:t>
       </w:r>
     </w:p>
     <w:p>
@@ -550,6 +526,13 @@
       <w:r>
         <w:rPr/>
         <w:t>for (i = p; i&lt;=plimit; i++)</w:t>
+        <w:tab/>
+        <w:tab/>
+        <w:tab/>
+      </w:r>
+      <w:r>
+        <w:rPr/>
+        <w:t>((10^5) – 9) n</w:t>
       </w:r>
     </w:p>
     <w:p>
@@ -561,6 +544,20 @@
         <w:rPr/>
         <w:tab/>
         <w:t>for (j = 1; j&lt;=i; j++)</w:t>
+        <w:tab/>
+        <w:tab/>
+        <w:tab/>
+      </w:r>
+      <w:r>
+        <w:rPr/>
+        <w:t>((10^5) – 9) n</w:t>
+      </w:r>
+      <w:r>
+        <w:rPr/>
+        <w:tab/>
+        <w:tab/>
+        <w:tab/>
+        <w:tab/>
       </w:r>
     </w:p>
     <w:p>
@@ -991,11 +988,7 @@
       </w:pPr>
       <w:r>
         <w:rPr/>
-        <w:t>Ans: O(</w:t>
-      </w:r>
-      <w:r>
-        <w:rPr/>
-        <w:t>n^2)</w:t>
+        <w:t>Ans: O(n^2)</w:t>
       </w:r>
     </w:p>
     <w:p>
@@ -1151,6 +1144,7 @@
       <w:pgNumType w:fmt="decimal"/>
       <w:formProt w:val="false"/>
       <w:textDirection w:val="lrTb"/>
+      <w:docGrid w:type="default" w:linePitch="240" w:charSpace="4294961151"/>
     </w:sectPr>
   </w:body>
 </w:document>
@@ -1162,15 +1156,12 @@
     <w:rPrDefault>
       <w:rPr>
         <w:rFonts w:ascii="Liberation Serif" w:hAnsi="Liberation Serif" w:eastAsia="Noto Sans CJK SC Regular" w:cs="FreeSans"/>
-        <w:sz w:val="24"/>
         <w:szCs w:val="24"/>
         <w:lang w:val="en-US" w:eastAsia="zh-CN" w:bidi="hi-IN"/>
       </w:rPr>
     </w:rPrDefault>
     <w:pPrDefault>
-      <w:pPr>
-        <w:widowControl/>
-      </w:pPr>
+      <w:pPr/>
     </w:pPrDefault>
   </w:docDefaults>
   <w:style w:type="paragraph" w:styleId="Normal">
@@ -1178,10 +1169,15 @@
     <w:qFormat/>
     <w:pPr>
       <w:widowControl/>
+      <w:kinsoku w:val="true"/>
+      <w:overflowPunct w:val="true"/>
+      <w:autoSpaceDE w:val="true"/>
+      <w:bidi w:val="0"/>
+      <w:jc w:val="left"/>
     </w:pPr>
     <w:rPr>
       <w:rFonts w:ascii="Liberation Serif" w:hAnsi="Liberation Serif" w:eastAsia="Noto Sans CJK SC Regular" w:cs="FreeSans"/>
-      <w:color w:val="auto"/>
+      <w:color w:val="00000A"/>
       <w:sz w:val="24"/>
       <w:szCs w:val="24"/>
       <w:lang w:val="en-US" w:eastAsia="zh-CN" w:bidi="hi-IN"/>

</xml_diff>

<commit_message>
on dell after wk7 MT
</commit_message>
<xml_diff>
--- a/cse12(spr17)/HW3/HW3Part2.docx
+++ b/cse12(spr17)/HW3/HW3Part2.docx
@@ -9,55 +9,6 @@
       </w:pPr>
       <w:r>
         <w:rPr/>
-        <w:t>Answer: Running time is O(n)</w:t>
-      </w:r>
-    </w:p>
-    <w:p>
-      <w:pPr>
-        <w:pStyle w:val="Normal"/>
-        <w:rPr/>
-      </w:pPr>
-      <w:r>
-        <w:rPr/>
-        <w:t>Explanation: There is a single loop that runs n−5 times. Each time the loop runs it executes</w:t>
-      </w:r>
-    </w:p>
-    <w:p>
-      <w:pPr>
-        <w:pStyle w:val="Normal"/>
-        <w:rPr/>
-      </w:pPr>
-      <w:r>
-        <w:rPr/>
-        <w:t>instruction in the loop header and 1 instruction in the body of the loop. The total number</w:t>
-      </w:r>
-    </w:p>
-    <w:p>
-      <w:pPr>
-        <w:pStyle w:val="Normal"/>
-        <w:rPr/>
-      </w:pPr>
-      <w:r>
-        <w:rPr/>
-        <w:t>of instructions is 2 ∗ (n − 5) + 1 (for the last loop check) = 2n − 9 = O(n). (also OK: Θ(n)).</w:t>
-      </w:r>
-    </w:p>
-    <w:p>
-      <w:pPr>
-        <w:pStyle w:val="Normal"/>
-        <w:rPr/>
-      </w:pPr>
-      <w:r>
-        <w:rPr/>
-      </w:r>
-    </w:p>
-    <w:p>
-      <w:pPr>
-        <w:pStyle w:val="Normal"/>
-        <w:rPr/>
-      </w:pPr>
-      <w:r>
-        <w:rPr/>
         <w:t>1)</w:t>
       </w:r>
     </w:p>
@@ -529,9 +480,6 @@
         <w:tab/>
         <w:tab/>
         <w:tab/>
-      </w:r>
-      <w:r>
-        <w:rPr/>
         <w:t>((10^5) – 9) n</w:t>
       </w:r>
     </w:p>
@@ -547,13 +495,7 @@
         <w:tab/>
         <w:tab/>
         <w:tab/>
-      </w:r>
-      <w:r>
-        <w:rPr/>
         <w:t>((10^5) – 9) n</w:t>
-      </w:r>
-      <w:r>
-        <w:rPr/>
         <w:tab/>
         <w:tab/>
         <w:tab/>
@@ -1156,6 +1098,7 @@
     <w:rPrDefault>
       <w:rPr>
         <w:rFonts w:ascii="Liberation Serif" w:hAnsi="Liberation Serif" w:eastAsia="Noto Sans CJK SC Regular" w:cs="FreeSans"/>
+        <w:sz w:val="20"/>
         <w:szCs w:val="24"/>
         <w:lang w:val="en-US" w:eastAsia="zh-CN" w:bidi="hi-IN"/>
       </w:rPr>
@@ -1169,9 +1112,7 @@
     <w:qFormat/>
     <w:pPr>
       <w:widowControl/>
-      <w:kinsoku w:val="true"/>
-      <w:overflowPunct w:val="true"/>
-      <w:autoSpaceDE w:val="true"/>
+      <w:overflowPunct w:val="false"/>
       <w:bidi w:val="0"/>
       <w:jc w:val="left"/>
     </w:pPr>

</xml_diff>